<commit_message>
el-287: inseridas as testemunhas
</commit_message>
<xml_diff>
--- a/docassemble/docassemble/brcomeducalegal/data/templates/template-contrato.docx
+++ b/docassemble/docassemble/brcomeducalegal/data/templates/template-contrato.docx
@@ -1,6 +1,6 @@
 
 <file path=word/document.xml><?xml version="1.0" encoding="utf-8"?>
-<w:document xmlns:wpc="http://schemas.microsoft.com/office/word/2010/wordprocessingCanvas" xmlns:mc="http://schemas.openxmlformats.org/markup-compatibility/2006" xmlns:o="urn:schemas-microsoft-com:office:office" xmlns:r="http://schemas.openxmlformats.org/officeDocument/2006/relationships" xmlns:m="http://schemas.openxmlformats.org/officeDocument/2006/math" xmlns:v="urn:schemas-microsoft-com:vml" xmlns:wp14="http://schemas.microsoft.com/office/word/2010/wordprocessingDrawing" xmlns:wp="http://schemas.openxmlformats.org/drawingml/2006/wordprocessingDrawing" xmlns:w10="urn:schemas-microsoft-com:office:word" xmlns:w="http://schemas.openxmlformats.org/wordprocessingml/2006/main" xmlns:w14="http://schemas.microsoft.com/office/word/2010/wordml" xmlns:w15="http://schemas.microsoft.com/office/word/2012/wordml" xmlns:wpg="http://schemas.microsoft.com/office/word/2010/wordprocessingGroup" xmlns:wpi="http://schemas.microsoft.com/office/word/2010/wordprocessingInk" xmlns:wne="http://schemas.microsoft.com/office/word/2006/wordml" xmlns:wps="http://schemas.microsoft.com/office/word/2010/wordprocessingShape" mc:Ignorable="w14 w15 wp14">
+<w:document xmlns:wpc="http://schemas.microsoft.com/office/word/2010/wordprocessingCanvas" xmlns:cx="http://schemas.microsoft.com/office/drawing/2014/chartex" xmlns:cx1="http://schemas.microsoft.com/office/drawing/2015/9/8/chartex" xmlns:cx2="http://schemas.microsoft.com/office/drawing/2015/10/21/chartex" xmlns:cx3="http://schemas.microsoft.com/office/drawing/2016/5/9/chartex" xmlns:cx4="http://schemas.microsoft.com/office/drawing/2016/5/10/chartex" xmlns:cx5="http://schemas.microsoft.com/office/drawing/2016/5/11/chartex" xmlns:cx6="http://schemas.microsoft.com/office/drawing/2016/5/12/chartex" xmlns:cx7="http://schemas.microsoft.com/office/drawing/2016/5/13/chartex" xmlns:cx8="http://schemas.microsoft.com/office/drawing/2016/5/14/chartex" xmlns:mc="http://schemas.openxmlformats.org/markup-compatibility/2006" xmlns:aink="http://schemas.microsoft.com/office/drawing/2016/ink" xmlns:am3d="http://schemas.microsoft.com/office/drawing/2017/model3d" xmlns:o="urn:schemas-microsoft-com:office:office" xmlns:r="http://schemas.openxmlformats.org/officeDocument/2006/relationships" xmlns:m="http://schemas.openxmlformats.org/officeDocument/2006/math" xmlns:v="urn:schemas-microsoft-com:vml" xmlns:wp14="http://schemas.microsoft.com/office/word/2010/wordprocessingDrawing" xmlns:wp="http://schemas.openxmlformats.org/drawingml/2006/wordprocessingDrawing" xmlns:w10="urn:schemas-microsoft-com:office:word" xmlns:w="http://schemas.openxmlformats.org/wordprocessingml/2006/main" xmlns:w14="http://schemas.microsoft.com/office/word/2010/wordml" xmlns:w15="http://schemas.microsoft.com/office/word/2012/wordml" xmlns:w16cex="http://schemas.microsoft.com/office/word/2018/wordml/cex" xmlns:w16cid="http://schemas.microsoft.com/office/word/2016/wordml/cid" xmlns:w16="http://schemas.microsoft.com/office/word/2018/wordml" xmlns:w16se="http://schemas.microsoft.com/office/word/2015/wordml/symex" xmlns:wpg="http://schemas.microsoft.com/office/word/2010/wordprocessingGroup" xmlns:wpi="http://schemas.microsoft.com/office/word/2010/wordprocessingInk" xmlns:wne="http://schemas.microsoft.com/office/word/2006/wordml" xmlns:wps="http://schemas.microsoft.com/office/word/2010/wordprocessingShape" mc:Ignorable="w14 w15 w16se w16cid w16 w16cex wp14">
   <w:body>
     <w:p>
       <w:pPr>
@@ -203,15 +203,7 @@
                 <w:spacing w:val="2"/>
                 <w:kern w:val="2"/>
               </w:rPr>
-              <w:t xml:space="preserve">CLÁUSULA Pelo presente instrumento particular, as partes, de um lado, o presente negócio jurídico, e detêm experiência nas </w:t>
-            </w:r>
-            <w:r>
-              <w:rPr>
-                <w:rFonts w:ascii="Calibri" w:eastAsia="Calibri" w:hAnsi="Calibri" w:cs="Calibri"/>
-                <w:spacing w:val="2"/>
-                <w:kern w:val="2"/>
-              </w:rPr>
-              <w:t>atividades</w:t>
+              <w:t>CLÁUSULA Pelo presente instrumento particular, as partes, de um lado, o presente negócio jurídico, e detêm experiência nas atividades</w:t>
             </w:r>
           </w:p>
           <w:p>
@@ -261,15 +253,7 @@
                 <w:spacing w:val="2"/>
                 <w:kern w:val="2"/>
               </w:rPr>
-              <w:t>CLÁUSULA Pelo presente instrumento particular, as partes, de um lado, o presente negócio jurídico, e detêm expe</w:t>
-            </w:r>
-            <w:r>
-              <w:rPr>
-                <w:rFonts w:ascii="Calibri" w:eastAsia="Calibri" w:hAnsi="Calibri" w:cs="Calibri"/>
-                <w:spacing w:val="2"/>
-                <w:kern w:val="2"/>
-              </w:rPr>
-              <w:t>riência nas atividades</w:t>
+              <w:t>CLÁUSULA Pelo presente instrumento particular, as partes, de um lado, o presente negócio jurídico, e detêm experiência nas atividades</w:t>
             </w:r>
           </w:p>
           <w:p>
@@ -319,15 +303,7 @@
                 <w:spacing w:val="2"/>
                 <w:kern w:val="2"/>
               </w:rPr>
-              <w:t xml:space="preserve">CLÁUSULA Pelo presente instrumento particular, as partes, de um lado, o presente negócio jurídico, </w:t>
-            </w:r>
-            <w:r>
-              <w:rPr>
-                <w:rFonts w:ascii="Calibri" w:eastAsia="Calibri" w:hAnsi="Calibri" w:cs="Calibri"/>
-                <w:spacing w:val="2"/>
-                <w:kern w:val="2"/>
-              </w:rPr>
-              <w:t>e detêm experiência nas atividades</w:t>
+              <w:t>CLÁUSULA Pelo presente instrumento particular, as partes, de um lado, o presente negócio jurídico, e detêm experiência nas atividades</w:t>
             </w:r>
           </w:p>
           <w:p>
@@ -377,15 +353,7 @@
                 <w:spacing w:val="2"/>
                 <w:kern w:val="2"/>
               </w:rPr>
-              <w:t>CLÁUSULA Pelo presente instrumento particular, as partes, de um lado, o presente negóci</w:t>
-            </w:r>
-            <w:r>
-              <w:rPr>
-                <w:rFonts w:ascii="Calibri" w:eastAsia="Calibri" w:hAnsi="Calibri" w:cs="Calibri"/>
-                <w:spacing w:val="2"/>
-                <w:kern w:val="2"/>
-              </w:rPr>
-              <w:t>o jurídico, e detêm experiência nas atividades</w:t>
+              <w:t>CLÁUSULA Pelo presente instrumento particular, as partes, de um lado, o presente negócio jurídico, e detêm experiência nas atividades</w:t>
             </w:r>
           </w:p>
         </w:tc>
@@ -1150,15 +1118,7 @@
           <w:spacing w:val="2"/>
           <w:kern w:val="2"/>
         </w:rPr>
-        <w:t xml:space="preserve">Pelo presente instrumento </w:t>
-      </w:r>
-      <w:r>
-        <w:rPr>
-          <w:rFonts w:ascii="Calibri" w:eastAsia="Calibri" w:hAnsi="Calibri" w:cs="Calibri"/>
-          <w:spacing w:val="2"/>
-          <w:kern w:val="2"/>
-        </w:rPr>
-        <w:t>particular, as partes, de um lado, o presente negócio jurídico, e detêm experiência nas atividades que lhe competem por força deste Contrato, para os efeitos do Artigo 157 do Código Civil Brasileiro;</w:t>
+        <w:t>Pelo presente instrumento particular, as partes, de um lado, o presente negócio jurídico, e detêm experiência nas atividades que lhe competem por força deste Contrato, para os efeitos do Artigo 157 do Código Civil Brasileiro;</w:t>
       </w:r>
     </w:p>
     <w:p>
@@ -1183,15 +1143,7 @@
           <w:spacing w:val="2"/>
           <w:kern w:val="2"/>
         </w:rPr>
-        <w:t>Pelo presente instrumento particular, as partes, de um i</w:t>
-      </w:r>
-      <w:r>
-        <w:rPr>
-          <w:rFonts w:ascii="Calibri" w:eastAsia="Calibri" w:hAnsi="Calibri" w:cs="Calibri"/>
-          <w:spacing w:val="2"/>
-          <w:kern w:val="2"/>
-        </w:rPr>
-        <w:t>nstrumento particular, as partes, de um lado, o presente negócio jurídico, e detêm experiência nas atividades que lhe competem por força deste</w:t>
+        <w:t>Pelo presente instrumento particular, as partes, de um instrumento particular, as partes, de um lado, o presente negócio jurídico, e detêm experiência nas atividades que lhe competem por força deste</w:t>
       </w:r>
     </w:p>
     <w:p>
@@ -1210,23 +1162,13 @@
           <w:kern w:val="2"/>
         </w:rPr>
       </w:pPr>
-      <w:proofErr w:type="gramStart"/>
       <w:r>
         <w:rPr>
           <w:rFonts w:ascii="Calibri" w:eastAsia="Calibri" w:hAnsi="Calibri" w:cs="Calibri"/>
           <w:spacing w:val="2"/>
           <w:kern w:val="2"/>
         </w:rPr>
-        <w:t>presente</w:t>
-      </w:r>
-      <w:proofErr w:type="gramEnd"/>
-      <w:r>
-        <w:rPr>
-          <w:rFonts w:ascii="Calibri" w:eastAsia="Calibri" w:hAnsi="Calibri" w:cs="Calibri"/>
-          <w:spacing w:val="2"/>
-          <w:kern w:val="2"/>
-        </w:rPr>
-        <w:t xml:space="preserve"> negócio jurídico, e detêm experiência nas atividades que lhe competem por </w:t>
+        <w:t xml:space="preserve">presente negócio jurídico, e detêm experiência nas atividades que lhe competem por </w:t>
       </w:r>
     </w:p>
     <w:p>
@@ -1249,15 +1191,7 @@
           <w:spacing w:val="2"/>
           <w:kern w:val="2"/>
         </w:rPr>
-        <w:t>Pelo presente instrumento par</w:t>
-      </w:r>
-      <w:r>
-        <w:rPr>
-          <w:rFonts w:ascii="Calibri" w:eastAsia="Calibri" w:hAnsi="Calibri" w:cs="Calibri"/>
-          <w:spacing w:val="2"/>
-          <w:kern w:val="2"/>
-        </w:rPr>
-        <w:t>ticular, as partes, de um lado, o presente negócio jurídico, e detêm experiência nas atividades que lhe</w:t>
+        <w:t>Pelo presente instrumento particular, as partes, de um lado, o presente negócio jurídico, e detêm experiência nas atividades que lhe</w:t>
       </w:r>
     </w:p>
     <w:p>
@@ -1303,15 +1237,7 @@
           <w:spacing w:val="2"/>
           <w:kern w:val="2"/>
         </w:rPr>
-        <w:t>Pelo presente instr</w:t>
-      </w:r>
-      <w:r>
-        <w:rPr>
-          <w:rFonts w:ascii="Calibri" w:eastAsia="Calibri" w:hAnsi="Calibri" w:cs="Calibri"/>
-          <w:spacing w:val="2"/>
-          <w:kern w:val="2"/>
-        </w:rPr>
-        <w:t>umento particular, as partes, de um lado, o presente negócio jurídico, e detêm experiência nas atividades que lhe</w:t>
+        <w:t>Pelo presente instrumento particular, as partes, de um lado, o presente negócio jurídico, e detêm experiência nas atividades que lhe</w:t>
       </w:r>
     </w:p>
     <w:p>
@@ -1357,15 +1283,7 @@
           <w:spacing w:val="2"/>
           <w:kern w:val="2"/>
         </w:rPr>
-        <w:t xml:space="preserve">Pelo </w:t>
-      </w:r>
-      <w:r>
-        <w:rPr>
-          <w:rFonts w:ascii="Calibri" w:eastAsia="Calibri" w:hAnsi="Calibri" w:cs="Calibri"/>
-          <w:spacing w:val="2"/>
-          <w:kern w:val="2"/>
-        </w:rPr>
-        <w:t>presente instrumento particular, as partes, de um lado, o presente negócio jurídico, e detêm experiência nas atividades que lhe</w:t>
+        <w:t>Pelo presente instrumento particular, as partes, de um lado, o presente negócio jurídico, e detêm experiência nas atividades que lhe</w:t>
       </w:r>
     </w:p>
     <w:p>
@@ -1389,15 +1307,7 @@
           <w:kern w:val="2"/>
         </w:rPr>
         <w:lastRenderedPageBreak/>
-        <w:t>Pelo presente instrumento particular, as partes, de um lado, o presente negócio jurídico, e detêm experiência nas atividades que</w:t>
-      </w:r>
-      <w:r>
-        <w:rPr>
-          <w:rFonts w:ascii="Calibri" w:eastAsia="Calibri" w:hAnsi="Calibri" w:cs="Calibri"/>
-          <w:spacing w:val="2"/>
-          <w:kern w:val="2"/>
-        </w:rPr>
-        <w:t xml:space="preserve"> lhe</w:t>
+        <w:t>Pelo presente instrumento particular, as partes, de um lado, o presente negócio jurídico, e detêm experiência nas atividades que lhe</w:t>
       </w:r>
     </w:p>
     <w:p>
@@ -1443,15 +1353,7 @@
           <w:spacing w:val="2"/>
           <w:kern w:val="2"/>
         </w:rPr>
-        <w:t>Pelo presente instrumento particular, as partes, de um lado, o presente negócio jurídico, e detêm experiência nas ativ</w:t>
-      </w:r>
-      <w:r>
-        <w:rPr>
-          <w:rFonts w:ascii="Calibri" w:eastAsia="Calibri" w:hAnsi="Calibri" w:cs="Calibri"/>
-          <w:spacing w:val="2"/>
-          <w:kern w:val="2"/>
-        </w:rPr>
-        <w:t>idades que lhe</w:t>
+        <w:t>Pelo presente instrumento particular, as partes, de um lado, o presente negócio jurídico, e detêm experiência nas atividades que lhe</w:t>
       </w:r>
     </w:p>
     <w:p>
@@ -1491,16 +1393,6 @@
           <w:lang w:val="en-US"/>
         </w:rPr>
       </w:pPr>
-      <w:r>
-        <w:rPr>
-          <w:rFonts w:ascii="Calibri" w:eastAsia="Calibri" w:hAnsi="Calibri" w:cs="Calibri"/>
-          <w:spacing w:val="2"/>
-          <w:kern w:val="2"/>
-          <w:highlight w:val="yellow"/>
-          <w:lang w:val="en-US"/>
-        </w:rPr>
-        <w:t>{</w:t>
-      </w:r>
       <w:proofErr w:type="gramStart"/>
       <w:r>
         <w:rPr>
@@ -1510,7 +1402,7 @@
           <w:highlight w:val="yellow"/>
           <w:lang w:val="en-US"/>
         </w:rPr>
-        <w:t xml:space="preserve">{ </w:t>
+        <w:t xml:space="preserve">{{ </w:t>
       </w:r>
       <w:proofErr w:type="spellStart"/>
       <w:r>
@@ -1721,6 +1613,7 @@
             </w:pPr>
             <w:bookmarkStart w:id="0" w:name="_mjanf0jhibv9"/>
             <w:bookmarkEnd w:id="0"/>
+            <w:proofErr w:type="gramStart"/>
             <w:r>
               <w:rPr>
                 <w:rFonts w:ascii="Calibri" w:eastAsia="Calibri" w:hAnsi="Calibri" w:cs="Calibri"/>
@@ -1731,9 +1624,10 @@
                 <w:highlight w:val="yellow"/>
                 <w:lang w:val="en-US"/>
               </w:rPr>
-              <w:t>{</w:t>
-            </w:r>
-            <w:proofErr w:type="gramStart"/>
+              <w:t xml:space="preserve">{{  </w:t>
+            </w:r>
+            <w:proofErr w:type="spellStart"/>
+            <w:proofErr w:type="gramEnd"/>
             <w:r>
               <w:rPr>
                 <w:rFonts w:ascii="Calibri" w:eastAsia="Calibri" w:hAnsi="Calibri" w:cs="Calibri"/>
@@ -1744,33 +1638,7 @@
                 <w:highlight w:val="yellow"/>
                 <w:lang w:val="en-US"/>
               </w:rPr>
-              <w:t xml:space="preserve">{  </w:t>
-            </w:r>
-            <w:proofErr w:type="spellStart"/>
-            <w:r>
-              <w:rPr>
-                <w:rFonts w:ascii="Calibri" w:eastAsia="Calibri" w:hAnsi="Calibri" w:cs="Calibri"/>
-                <w:color w:val="FFFFFF"/>
-                <w:spacing w:val="2"/>
-                <w:sz w:val="18"/>
-                <w:szCs w:val="18"/>
-                <w:highlight w:val="yellow"/>
-                <w:lang w:val="en-US"/>
-              </w:rPr>
-              <w:t>generate</w:t>
-            </w:r>
-            <w:proofErr w:type="gramEnd"/>
-            <w:r>
-              <w:rPr>
-                <w:rFonts w:ascii="Calibri" w:eastAsia="Calibri" w:hAnsi="Calibri" w:cs="Calibri"/>
-                <w:color w:val="FFFFFF"/>
-                <w:spacing w:val="2"/>
-                <w:sz w:val="18"/>
-                <w:szCs w:val="18"/>
-                <w:highlight w:val="yellow"/>
-                <w:lang w:val="en-US"/>
-              </w:rPr>
-              <w:t>_anchor</w:t>
+              <w:t>generate_anchor</w:t>
             </w:r>
             <w:proofErr w:type="spellEnd"/>
             <w:r>
@@ -1974,6 +1842,7 @@
               </w:rPr>
               <w:t xml:space="preserve"> </w:t>
             </w:r>
+            <w:proofErr w:type="gramStart"/>
             <w:r>
               <w:rPr>
                 <w:rFonts w:ascii="Calibri" w:eastAsia="Calibri" w:hAnsi="Calibri" w:cs="Calibri"/>
@@ -1984,20 +1853,7 @@
                 <w:highlight w:val="yellow"/>
                 <w:lang w:val="en-US"/>
               </w:rPr>
-              <w:t>{</w:t>
-            </w:r>
-            <w:proofErr w:type="gramStart"/>
-            <w:r>
-              <w:rPr>
-                <w:rFonts w:ascii="Calibri" w:eastAsia="Calibri" w:hAnsi="Calibri" w:cs="Calibri"/>
-                <w:color w:val="FFFFFF"/>
-                <w:spacing w:val="2"/>
-                <w:sz w:val="18"/>
-                <w:szCs w:val="18"/>
-                <w:highlight w:val="yellow"/>
-                <w:lang w:val="en-US"/>
-              </w:rPr>
-              <w:t xml:space="preserve">{ </w:t>
+              <w:t xml:space="preserve">{{ </w:t>
             </w:r>
             <w:proofErr w:type="spellStart"/>
             <w:r>
@@ -2114,18 +1970,7 @@
                 <w:szCs w:val="16"/>
                 <w:lang w:val="en-US"/>
               </w:rPr>
-              <w:t>___________________________________</w:t>
-            </w:r>
-            <w:r>
-              <w:rPr>
-                <w:rFonts w:ascii="Calibri" w:eastAsia="Calibri" w:hAnsi="Calibri" w:cs="Calibri"/>
-                <w:spacing w:val="2"/>
-                <w:kern w:val="2"/>
-                <w:sz w:val="16"/>
-                <w:szCs w:val="16"/>
-                <w:lang w:val="en-US"/>
-              </w:rPr>
-              <w:t>_________________________</w:t>
+              <w:t>____________________________________________________________</w:t>
             </w:r>
           </w:p>
           <w:p>
@@ -2261,7 +2106,6 @@
                 <w:kern w:val="2"/>
               </w:rPr>
             </w:pPr>
-            <w:bookmarkStart w:id="2" w:name="_GoBack"/>
             <w:r>
               <w:rPr>
                 <w:rFonts w:ascii="Calibri" w:eastAsia="Calibri" w:hAnsi="Calibri" w:cs="Calibri"/>
@@ -2324,7 +2168,6 @@
               </w:rPr>
               <w:t xml:space="preserve"> %}</w:t>
             </w:r>
-            <w:bookmarkEnd w:id="2"/>
           </w:p>
         </w:tc>
       </w:tr>
@@ -2463,6 +2306,7 @@
                 <w:lang w:val="en-US"/>
               </w:rPr>
             </w:pPr>
+            <w:proofErr w:type="gramStart"/>
             <w:r>
               <w:rPr>
                 <w:rFonts w:ascii="Calibri" w:eastAsia="Calibri" w:hAnsi="Calibri" w:cs="Calibri"/>
@@ -2473,20 +2317,7 @@
                 <w:highlight w:val="yellow"/>
                 <w:lang w:val="en-US"/>
               </w:rPr>
-              <w:t>{</w:t>
-            </w:r>
-            <w:proofErr w:type="gramStart"/>
-            <w:r>
-              <w:rPr>
-                <w:rFonts w:ascii="Calibri" w:eastAsia="Calibri" w:hAnsi="Calibri" w:cs="Calibri"/>
-                <w:color w:val="FFFFFF"/>
-                <w:spacing w:val="2"/>
-                <w:sz w:val="18"/>
-                <w:szCs w:val="18"/>
-                <w:highlight w:val="yellow"/>
-                <w:lang w:val="en-US"/>
-              </w:rPr>
-              <w:t xml:space="preserve">{ </w:t>
+              <w:t xml:space="preserve">{{ </w:t>
             </w:r>
             <w:proofErr w:type="spellStart"/>
             <w:r>
@@ -2975,6 +2806,7 @@
                 <w:lang w:val="en-US"/>
               </w:rPr>
             </w:pPr>
+            <w:proofErr w:type="gramStart"/>
             <w:r>
               <w:rPr>
                 <w:rFonts w:ascii="Calibri" w:eastAsia="Calibri" w:hAnsi="Calibri" w:cs="Calibri"/>
@@ -2985,9 +2817,10 @@
                 <w:highlight w:val="yellow"/>
                 <w:lang w:val="en-US"/>
               </w:rPr>
-              <w:t>{</w:t>
-            </w:r>
-            <w:proofErr w:type="gramStart"/>
+              <w:t xml:space="preserve">{{  </w:t>
+            </w:r>
+            <w:proofErr w:type="spellStart"/>
+            <w:proofErr w:type="gramEnd"/>
             <w:r>
               <w:rPr>
                 <w:rFonts w:ascii="Calibri" w:eastAsia="Calibri" w:hAnsi="Calibri" w:cs="Calibri"/>
@@ -2998,33 +2831,7 @@
                 <w:highlight w:val="yellow"/>
                 <w:lang w:val="en-US"/>
               </w:rPr>
-              <w:t xml:space="preserve">{  </w:t>
-            </w:r>
-            <w:proofErr w:type="spellStart"/>
-            <w:r>
-              <w:rPr>
-                <w:rFonts w:ascii="Calibri" w:eastAsia="Calibri" w:hAnsi="Calibri" w:cs="Calibri"/>
-                <w:color w:val="FFFFFF"/>
-                <w:spacing w:val="2"/>
-                <w:sz w:val="18"/>
-                <w:szCs w:val="18"/>
-                <w:highlight w:val="yellow"/>
-                <w:lang w:val="en-US"/>
-              </w:rPr>
-              <w:t>generate</w:t>
-            </w:r>
-            <w:proofErr w:type="gramEnd"/>
-            <w:r>
-              <w:rPr>
-                <w:rFonts w:ascii="Calibri" w:eastAsia="Calibri" w:hAnsi="Calibri" w:cs="Calibri"/>
-                <w:color w:val="FFFFFF"/>
-                <w:spacing w:val="2"/>
-                <w:sz w:val="18"/>
-                <w:szCs w:val="18"/>
-                <w:highlight w:val="yellow"/>
-                <w:lang w:val="en-US"/>
-              </w:rPr>
-              <w:t>_anchor</w:t>
+              <w:t>generate_anchor</w:t>
             </w:r>
             <w:proofErr w:type="spellEnd"/>
             <w:r>
@@ -3115,7 +2922,31 @@
                 <w:highlight w:val="yellow"/>
                 <w:lang w:val="en-US"/>
               </w:rPr>
-              <w:t>Nome: {{ witnesses[0].</w:t>
+              <w:t xml:space="preserve">Nome: </w:t>
+            </w:r>
+            <w:proofErr w:type="gramStart"/>
+            <w:r>
+              <w:rPr>
+                <w:rFonts w:ascii="Calibri" w:eastAsia="Calibri" w:hAnsi="Calibri" w:cs="Calibri"/>
+                <w:b/>
+                <w:spacing w:val="2"/>
+                <w:kern w:val="2"/>
+                <w:highlight w:val="yellow"/>
+                <w:lang w:val="en-US"/>
+              </w:rPr>
+              <w:t>{{ witnesses</w:t>
+            </w:r>
+            <w:proofErr w:type="gramEnd"/>
+            <w:r>
+              <w:rPr>
+                <w:rFonts w:ascii="Calibri" w:eastAsia="Calibri" w:hAnsi="Calibri" w:cs="Calibri"/>
+                <w:b/>
+                <w:spacing w:val="2"/>
+                <w:kern w:val="2"/>
+                <w:highlight w:val="yellow"/>
+                <w:lang w:val="en-US"/>
+              </w:rPr>
+              <w:t>[0].</w:t>
             </w:r>
             <w:proofErr w:type="spellStart"/>
             <w:r>
@@ -3127,7 +2958,18 @@
                 <w:highlight w:val="yellow"/>
                 <w:lang w:val="en-US"/>
               </w:rPr>
-              <w:t>name.first</w:t>
+              <w:t>name.</w:t>
+            </w:r>
+            <w:r>
+              <w:rPr>
+                <w:rFonts w:ascii="Calibri" w:eastAsia="Calibri" w:hAnsi="Calibri" w:cs="Calibri"/>
+                <w:b/>
+                <w:spacing w:val="2"/>
+                <w:kern w:val="2"/>
+                <w:highlight w:val="yellow"/>
+                <w:lang w:val="en-US"/>
+              </w:rPr>
+              <w:t>text</w:t>
             </w:r>
             <w:proofErr w:type="spellEnd"/>
             <w:r>
@@ -3218,6 +3060,7 @@
                 <w:lang w:val="en-US"/>
               </w:rPr>
             </w:pPr>
+            <w:proofErr w:type="gramStart"/>
             <w:r>
               <w:rPr>
                 <w:rFonts w:ascii="Calibri" w:eastAsia="Calibri" w:hAnsi="Calibri" w:cs="Calibri"/>
@@ -3228,9 +3071,10 @@
                 <w:highlight w:val="yellow"/>
                 <w:lang w:val="en-US"/>
               </w:rPr>
-              <w:t>{</w:t>
-            </w:r>
-            <w:proofErr w:type="gramStart"/>
+              <w:t xml:space="preserve">{{  </w:t>
+            </w:r>
+            <w:proofErr w:type="spellStart"/>
+            <w:proofErr w:type="gramEnd"/>
             <w:r>
               <w:rPr>
                 <w:rFonts w:ascii="Calibri" w:eastAsia="Calibri" w:hAnsi="Calibri" w:cs="Calibri"/>
@@ -3241,33 +3085,7 @@
                 <w:highlight w:val="yellow"/>
                 <w:lang w:val="en-US"/>
               </w:rPr>
-              <w:t xml:space="preserve">{  </w:t>
-            </w:r>
-            <w:proofErr w:type="spellStart"/>
-            <w:r>
-              <w:rPr>
-                <w:rFonts w:ascii="Calibri" w:eastAsia="Calibri" w:hAnsi="Calibri" w:cs="Calibri"/>
-                <w:color w:val="FFFFFF"/>
-                <w:spacing w:val="2"/>
-                <w:sz w:val="18"/>
-                <w:szCs w:val="18"/>
-                <w:highlight w:val="yellow"/>
-                <w:lang w:val="en-US"/>
-              </w:rPr>
-              <w:t>generate</w:t>
-            </w:r>
-            <w:proofErr w:type="gramEnd"/>
-            <w:r>
-              <w:rPr>
-                <w:rFonts w:ascii="Calibri" w:eastAsia="Calibri" w:hAnsi="Calibri" w:cs="Calibri"/>
-                <w:color w:val="FFFFFF"/>
-                <w:spacing w:val="2"/>
-                <w:sz w:val="18"/>
-                <w:szCs w:val="18"/>
-                <w:highlight w:val="yellow"/>
-                <w:lang w:val="en-US"/>
-              </w:rPr>
-              <w:t>_anchor</w:t>
+              <w:t>generate_anchor</w:t>
             </w:r>
             <w:proofErr w:type="spellEnd"/>
             <w:r>
@@ -3358,7 +3176,31 @@
                 <w:highlight w:val="yellow"/>
                 <w:lang w:val="en-US"/>
               </w:rPr>
-              <w:t>Nome: {{ witnesses[1].</w:t>
+              <w:t xml:space="preserve">Nome: </w:t>
+            </w:r>
+            <w:proofErr w:type="gramStart"/>
+            <w:r>
+              <w:rPr>
+                <w:rFonts w:ascii="Calibri" w:eastAsia="Calibri" w:hAnsi="Calibri" w:cs="Calibri"/>
+                <w:b/>
+                <w:spacing w:val="2"/>
+                <w:kern w:val="2"/>
+                <w:highlight w:val="yellow"/>
+                <w:lang w:val="en-US"/>
+              </w:rPr>
+              <w:t>{{ witnesses</w:t>
+            </w:r>
+            <w:proofErr w:type="gramEnd"/>
+            <w:r>
+              <w:rPr>
+                <w:rFonts w:ascii="Calibri" w:eastAsia="Calibri" w:hAnsi="Calibri" w:cs="Calibri"/>
+                <w:b/>
+                <w:spacing w:val="2"/>
+                <w:kern w:val="2"/>
+                <w:highlight w:val="yellow"/>
+                <w:lang w:val="en-US"/>
+              </w:rPr>
+              <w:t>[1].</w:t>
             </w:r>
             <w:proofErr w:type="spellStart"/>
             <w:r>
@@ -3370,7 +3212,18 @@
                 <w:highlight w:val="yellow"/>
                 <w:lang w:val="en-US"/>
               </w:rPr>
-              <w:t>name.first</w:t>
+              <w:t>name.</w:t>
+            </w:r>
+            <w:r>
+              <w:rPr>
+                <w:rFonts w:ascii="Calibri" w:eastAsia="Calibri" w:hAnsi="Calibri" w:cs="Calibri"/>
+                <w:b/>
+                <w:spacing w:val="2"/>
+                <w:kern w:val="2"/>
+                <w:highlight w:val="yellow"/>
+                <w:lang w:val="en-US"/>
+              </w:rPr>
+              <w:t>text</w:t>
             </w:r>
             <w:proofErr w:type="spellEnd"/>
             <w:r>
@@ -3531,7 +3384,7 @@
 </file>
 
 <file path=word/endnotes.xml><?xml version="1.0" encoding="utf-8"?>
-<w:endnotes xmlns:wpc="http://schemas.microsoft.com/office/word/2010/wordprocessingCanvas" xmlns:mc="http://schemas.openxmlformats.org/markup-compatibility/2006" xmlns:o="urn:schemas-microsoft-com:office:office" xmlns:r="http://schemas.openxmlformats.org/officeDocument/2006/relationships" xmlns:m="http://schemas.openxmlformats.org/officeDocument/2006/math" xmlns:v="urn:schemas-microsoft-com:vml" xmlns:wp14="http://schemas.microsoft.com/office/word/2010/wordprocessingDrawing" xmlns:wp="http://schemas.openxmlformats.org/drawingml/2006/wordprocessingDrawing" xmlns:w10="urn:schemas-microsoft-com:office:word" xmlns:w="http://schemas.openxmlformats.org/wordprocessingml/2006/main" xmlns:w14="http://schemas.microsoft.com/office/word/2010/wordml" xmlns:w15="http://schemas.microsoft.com/office/word/2012/wordml" xmlns:wpg="http://schemas.microsoft.com/office/word/2010/wordprocessingGroup" xmlns:wpi="http://schemas.microsoft.com/office/word/2010/wordprocessingInk" xmlns:wne="http://schemas.microsoft.com/office/word/2006/wordml" xmlns:wps="http://schemas.microsoft.com/office/word/2010/wordprocessingShape" mc:Ignorable="w14 w15 wp14">
+<w:endnotes xmlns:wpc="http://schemas.microsoft.com/office/word/2010/wordprocessingCanvas" xmlns:cx="http://schemas.microsoft.com/office/drawing/2014/chartex" xmlns:cx1="http://schemas.microsoft.com/office/drawing/2015/9/8/chartex" xmlns:cx2="http://schemas.microsoft.com/office/drawing/2015/10/21/chartex" xmlns:cx3="http://schemas.microsoft.com/office/drawing/2016/5/9/chartex" xmlns:cx4="http://schemas.microsoft.com/office/drawing/2016/5/10/chartex" xmlns:cx5="http://schemas.microsoft.com/office/drawing/2016/5/11/chartex" xmlns:cx6="http://schemas.microsoft.com/office/drawing/2016/5/12/chartex" xmlns:cx7="http://schemas.microsoft.com/office/drawing/2016/5/13/chartex" xmlns:cx8="http://schemas.microsoft.com/office/drawing/2016/5/14/chartex" xmlns:mc="http://schemas.openxmlformats.org/markup-compatibility/2006" xmlns:aink="http://schemas.microsoft.com/office/drawing/2016/ink" xmlns:am3d="http://schemas.microsoft.com/office/drawing/2017/model3d" xmlns:o="urn:schemas-microsoft-com:office:office" xmlns:r="http://schemas.openxmlformats.org/officeDocument/2006/relationships" xmlns:m="http://schemas.openxmlformats.org/officeDocument/2006/math" xmlns:v="urn:schemas-microsoft-com:vml" xmlns:wp14="http://schemas.microsoft.com/office/word/2010/wordprocessingDrawing" xmlns:wp="http://schemas.openxmlformats.org/drawingml/2006/wordprocessingDrawing" xmlns:w10="urn:schemas-microsoft-com:office:word" xmlns:w="http://schemas.openxmlformats.org/wordprocessingml/2006/main" xmlns:w14="http://schemas.microsoft.com/office/word/2010/wordml" xmlns:w15="http://schemas.microsoft.com/office/word/2012/wordml" xmlns:w16cex="http://schemas.microsoft.com/office/word/2018/wordml/cex" xmlns:w16cid="http://schemas.microsoft.com/office/word/2016/wordml/cid" xmlns:w16="http://schemas.microsoft.com/office/word/2018/wordml" xmlns:w16se="http://schemas.microsoft.com/office/word/2015/wordml/symex" xmlns:wpg="http://schemas.microsoft.com/office/word/2010/wordprocessingGroup" xmlns:wpi="http://schemas.microsoft.com/office/word/2010/wordprocessingInk" xmlns:wne="http://schemas.microsoft.com/office/word/2006/wordml" xmlns:wps="http://schemas.microsoft.com/office/word/2010/wordprocessingShape" mc:Ignorable="w14 w15 w16se w16cid w16 w16cex wp14">
   <w:endnote w:type="separator" w:id="-1">
     <w:p>
       <w:pPr>
@@ -3556,7 +3409,7 @@
 </file>
 
 <file path=word/footer1.xml><?xml version="1.0" encoding="utf-8"?>
-<w:ftr xmlns:wpc="http://schemas.microsoft.com/office/word/2010/wordprocessingCanvas" xmlns:mc="http://schemas.openxmlformats.org/markup-compatibility/2006" xmlns:o="urn:schemas-microsoft-com:office:office" xmlns:r="http://schemas.openxmlformats.org/officeDocument/2006/relationships" xmlns:m="http://schemas.openxmlformats.org/officeDocument/2006/math" xmlns:v="urn:schemas-microsoft-com:vml" xmlns:wp14="http://schemas.microsoft.com/office/word/2010/wordprocessingDrawing" xmlns:wp="http://schemas.openxmlformats.org/drawingml/2006/wordprocessingDrawing" xmlns:w10="urn:schemas-microsoft-com:office:word" xmlns:w="http://schemas.openxmlformats.org/wordprocessingml/2006/main" xmlns:w14="http://schemas.microsoft.com/office/word/2010/wordml" xmlns:w15="http://schemas.microsoft.com/office/word/2012/wordml" xmlns:wpg="http://schemas.microsoft.com/office/word/2010/wordprocessingGroup" xmlns:wpi="http://schemas.microsoft.com/office/word/2010/wordprocessingInk" xmlns:wne="http://schemas.microsoft.com/office/word/2006/wordml" xmlns:wps="http://schemas.microsoft.com/office/word/2010/wordprocessingShape" mc:Ignorable="w14 w15 wp14">
+<w:ftr xmlns:wpc="http://schemas.microsoft.com/office/word/2010/wordprocessingCanvas" xmlns:cx="http://schemas.microsoft.com/office/drawing/2014/chartex" xmlns:cx1="http://schemas.microsoft.com/office/drawing/2015/9/8/chartex" xmlns:cx2="http://schemas.microsoft.com/office/drawing/2015/10/21/chartex" xmlns:cx3="http://schemas.microsoft.com/office/drawing/2016/5/9/chartex" xmlns:cx4="http://schemas.microsoft.com/office/drawing/2016/5/10/chartex" xmlns:cx5="http://schemas.microsoft.com/office/drawing/2016/5/11/chartex" xmlns:cx6="http://schemas.microsoft.com/office/drawing/2016/5/12/chartex" xmlns:cx7="http://schemas.microsoft.com/office/drawing/2016/5/13/chartex" xmlns:cx8="http://schemas.microsoft.com/office/drawing/2016/5/14/chartex" xmlns:mc="http://schemas.openxmlformats.org/markup-compatibility/2006" xmlns:aink="http://schemas.microsoft.com/office/drawing/2016/ink" xmlns:am3d="http://schemas.microsoft.com/office/drawing/2017/model3d" xmlns:o="urn:schemas-microsoft-com:office:office" xmlns:r="http://schemas.openxmlformats.org/officeDocument/2006/relationships" xmlns:m="http://schemas.openxmlformats.org/officeDocument/2006/math" xmlns:v="urn:schemas-microsoft-com:vml" xmlns:wp14="http://schemas.microsoft.com/office/word/2010/wordprocessingDrawing" xmlns:wp="http://schemas.openxmlformats.org/drawingml/2006/wordprocessingDrawing" xmlns:w10="urn:schemas-microsoft-com:office:word" xmlns:w="http://schemas.openxmlformats.org/wordprocessingml/2006/main" xmlns:w14="http://schemas.microsoft.com/office/word/2010/wordml" xmlns:w15="http://schemas.microsoft.com/office/word/2012/wordml" xmlns:w16cex="http://schemas.microsoft.com/office/word/2018/wordml/cex" xmlns:w16cid="http://schemas.microsoft.com/office/word/2016/wordml/cid" xmlns:w16="http://schemas.microsoft.com/office/word/2018/wordml" xmlns:w16se="http://schemas.microsoft.com/office/word/2015/wordml/symex" xmlns:wpg="http://schemas.microsoft.com/office/word/2010/wordprocessingGroup" xmlns:wpi="http://schemas.microsoft.com/office/word/2010/wordprocessingInk" xmlns:wne="http://schemas.microsoft.com/office/word/2006/wordml" xmlns:wps="http://schemas.microsoft.com/office/word/2010/wordprocessingShape" mc:Ignorable="w14 w15 w16se w16cid w16 w16cex wp14">
   <w:p>
     <w:pPr>
       <w:rPr>
@@ -3570,7 +3423,7 @@
 </file>
 
 <file path=word/footnotes.xml><?xml version="1.0" encoding="utf-8"?>
-<w:footnotes xmlns:wpc="http://schemas.microsoft.com/office/word/2010/wordprocessingCanvas" xmlns:mc="http://schemas.openxmlformats.org/markup-compatibility/2006" xmlns:o="urn:schemas-microsoft-com:office:office" xmlns:r="http://schemas.openxmlformats.org/officeDocument/2006/relationships" xmlns:m="http://schemas.openxmlformats.org/officeDocument/2006/math" xmlns:v="urn:schemas-microsoft-com:vml" xmlns:wp14="http://schemas.microsoft.com/office/word/2010/wordprocessingDrawing" xmlns:wp="http://schemas.openxmlformats.org/drawingml/2006/wordprocessingDrawing" xmlns:w10="urn:schemas-microsoft-com:office:word" xmlns:w="http://schemas.openxmlformats.org/wordprocessingml/2006/main" xmlns:w14="http://schemas.microsoft.com/office/word/2010/wordml" xmlns:w15="http://schemas.microsoft.com/office/word/2012/wordml" xmlns:wpg="http://schemas.microsoft.com/office/word/2010/wordprocessingGroup" xmlns:wpi="http://schemas.microsoft.com/office/word/2010/wordprocessingInk" xmlns:wne="http://schemas.microsoft.com/office/word/2006/wordml" xmlns:wps="http://schemas.microsoft.com/office/word/2010/wordprocessingShape" mc:Ignorable="w14 w15 wp14">
+<w:footnotes xmlns:wpc="http://schemas.microsoft.com/office/word/2010/wordprocessingCanvas" xmlns:cx="http://schemas.microsoft.com/office/drawing/2014/chartex" xmlns:cx1="http://schemas.microsoft.com/office/drawing/2015/9/8/chartex" xmlns:cx2="http://schemas.microsoft.com/office/drawing/2015/10/21/chartex" xmlns:cx3="http://schemas.microsoft.com/office/drawing/2016/5/9/chartex" xmlns:cx4="http://schemas.microsoft.com/office/drawing/2016/5/10/chartex" xmlns:cx5="http://schemas.microsoft.com/office/drawing/2016/5/11/chartex" xmlns:cx6="http://schemas.microsoft.com/office/drawing/2016/5/12/chartex" xmlns:cx7="http://schemas.microsoft.com/office/drawing/2016/5/13/chartex" xmlns:cx8="http://schemas.microsoft.com/office/drawing/2016/5/14/chartex" xmlns:mc="http://schemas.openxmlformats.org/markup-compatibility/2006" xmlns:aink="http://schemas.microsoft.com/office/drawing/2016/ink" xmlns:am3d="http://schemas.microsoft.com/office/drawing/2017/model3d" xmlns:o="urn:schemas-microsoft-com:office:office" xmlns:r="http://schemas.openxmlformats.org/officeDocument/2006/relationships" xmlns:m="http://schemas.openxmlformats.org/officeDocument/2006/math" xmlns:v="urn:schemas-microsoft-com:vml" xmlns:wp14="http://schemas.microsoft.com/office/word/2010/wordprocessingDrawing" xmlns:wp="http://schemas.openxmlformats.org/drawingml/2006/wordprocessingDrawing" xmlns:w10="urn:schemas-microsoft-com:office:word" xmlns:w="http://schemas.openxmlformats.org/wordprocessingml/2006/main" xmlns:w14="http://schemas.microsoft.com/office/word/2010/wordml" xmlns:w15="http://schemas.microsoft.com/office/word/2012/wordml" xmlns:w16cex="http://schemas.microsoft.com/office/word/2018/wordml/cex" xmlns:w16cid="http://schemas.microsoft.com/office/word/2016/wordml/cid" xmlns:w16="http://schemas.microsoft.com/office/word/2018/wordml" xmlns:w16se="http://schemas.microsoft.com/office/word/2015/wordml/symex" xmlns:wpg="http://schemas.microsoft.com/office/word/2010/wordprocessingGroup" xmlns:wpi="http://schemas.microsoft.com/office/word/2010/wordprocessingInk" xmlns:wne="http://schemas.microsoft.com/office/word/2006/wordml" xmlns:wps="http://schemas.microsoft.com/office/word/2010/wordprocessingShape" mc:Ignorable="w14 w15 w16se w16cid w16 w16cex wp14">
   <w:footnote w:type="separator" w:id="-1">
     <w:p>
       <w:pPr>
@@ -3595,7 +3448,7 @@
 </file>
 
 <file path=word/header1.xml><?xml version="1.0" encoding="utf-8"?>
-<w:hdr xmlns:wpc="http://schemas.microsoft.com/office/word/2010/wordprocessingCanvas" xmlns:mc="http://schemas.openxmlformats.org/markup-compatibility/2006" xmlns:o="urn:schemas-microsoft-com:office:office" xmlns:r="http://schemas.openxmlformats.org/officeDocument/2006/relationships" xmlns:m="http://schemas.openxmlformats.org/officeDocument/2006/math" xmlns:v="urn:schemas-microsoft-com:vml" xmlns:wp14="http://schemas.microsoft.com/office/word/2010/wordprocessingDrawing" xmlns:wp="http://schemas.openxmlformats.org/drawingml/2006/wordprocessingDrawing" xmlns:w10="urn:schemas-microsoft-com:office:word" xmlns:w="http://schemas.openxmlformats.org/wordprocessingml/2006/main" xmlns:w14="http://schemas.microsoft.com/office/word/2010/wordml" xmlns:w15="http://schemas.microsoft.com/office/word/2012/wordml" xmlns:wpg="http://schemas.microsoft.com/office/word/2010/wordprocessingGroup" xmlns:wpi="http://schemas.microsoft.com/office/word/2010/wordprocessingInk" xmlns:wne="http://schemas.microsoft.com/office/word/2006/wordml" xmlns:wps="http://schemas.microsoft.com/office/word/2010/wordprocessingShape" mc:Ignorable="w14 w15 wp14">
+<w:hdr xmlns:wpc="http://schemas.microsoft.com/office/word/2010/wordprocessingCanvas" xmlns:cx="http://schemas.microsoft.com/office/drawing/2014/chartex" xmlns:cx1="http://schemas.microsoft.com/office/drawing/2015/9/8/chartex" xmlns:cx2="http://schemas.microsoft.com/office/drawing/2015/10/21/chartex" xmlns:cx3="http://schemas.microsoft.com/office/drawing/2016/5/9/chartex" xmlns:cx4="http://schemas.microsoft.com/office/drawing/2016/5/10/chartex" xmlns:cx5="http://schemas.microsoft.com/office/drawing/2016/5/11/chartex" xmlns:cx6="http://schemas.microsoft.com/office/drawing/2016/5/12/chartex" xmlns:cx7="http://schemas.microsoft.com/office/drawing/2016/5/13/chartex" xmlns:cx8="http://schemas.microsoft.com/office/drawing/2016/5/14/chartex" xmlns:mc="http://schemas.openxmlformats.org/markup-compatibility/2006" xmlns:aink="http://schemas.microsoft.com/office/drawing/2016/ink" xmlns:am3d="http://schemas.microsoft.com/office/drawing/2017/model3d" xmlns:o="urn:schemas-microsoft-com:office:office" xmlns:r="http://schemas.openxmlformats.org/officeDocument/2006/relationships" xmlns:m="http://schemas.openxmlformats.org/officeDocument/2006/math" xmlns:v="urn:schemas-microsoft-com:vml" xmlns:wp14="http://schemas.microsoft.com/office/word/2010/wordprocessingDrawing" xmlns:wp="http://schemas.openxmlformats.org/drawingml/2006/wordprocessingDrawing" xmlns:w10="urn:schemas-microsoft-com:office:word" xmlns:w="http://schemas.openxmlformats.org/wordprocessingml/2006/main" xmlns:w14="http://schemas.microsoft.com/office/word/2010/wordml" xmlns:w15="http://schemas.microsoft.com/office/word/2012/wordml" xmlns:w16cex="http://schemas.microsoft.com/office/word/2018/wordml/cex" xmlns:w16cid="http://schemas.microsoft.com/office/word/2016/wordml/cid" xmlns:w16="http://schemas.microsoft.com/office/word/2018/wordml" xmlns:w16se="http://schemas.microsoft.com/office/word/2015/wordml/symex" xmlns:wpg="http://schemas.microsoft.com/office/word/2010/wordprocessingGroup" xmlns:wpi="http://schemas.microsoft.com/office/word/2010/wordprocessingInk" xmlns:wne="http://schemas.microsoft.com/office/word/2006/wordml" xmlns:wps="http://schemas.microsoft.com/office/word/2010/wordprocessingShape" mc:Ignorable="w14 w15 w16se w16cid w16 w16cex wp14">
   <w:p>
     <w:pPr>
       <w:spacing w:line="240" w:lineRule="auto"/>
@@ -3609,8 +3462,8 @@
 </file>
 
 <file path=word/numbering.xml><?xml version="1.0" encoding="utf-8"?>
-<w:numbering xmlns:wpc="http://schemas.microsoft.com/office/word/2010/wordprocessingCanvas" xmlns:mc="http://schemas.openxmlformats.org/markup-compatibility/2006" xmlns:o="urn:schemas-microsoft-com:office:office" xmlns:r="http://schemas.openxmlformats.org/officeDocument/2006/relationships" xmlns:m="http://schemas.openxmlformats.org/officeDocument/2006/math" xmlns:v="urn:schemas-microsoft-com:vml" xmlns:wp14="http://schemas.microsoft.com/office/word/2010/wordprocessingDrawing" xmlns:wp="http://schemas.openxmlformats.org/drawingml/2006/wordprocessingDrawing" xmlns:w10="urn:schemas-microsoft-com:office:word" xmlns:w="http://schemas.openxmlformats.org/wordprocessingml/2006/main" xmlns:w14="http://schemas.microsoft.com/office/word/2010/wordml" xmlns:w15="http://schemas.microsoft.com/office/word/2012/wordml" xmlns:wpg="http://schemas.microsoft.com/office/word/2010/wordprocessingGroup" xmlns:wpi="http://schemas.microsoft.com/office/word/2010/wordprocessingInk" xmlns:wne="http://schemas.microsoft.com/office/word/2006/wordml" xmlns:wps="http://schemas.microsoft.com/office/word/2010/wordprocessingShape" mc:Ignorable="w14 w15 wp14">
-  <w:abstractNum w:abstractNumId="0">
+<w:numbering xmlns:wpc="http://schemas.microsoft.com/office/word/2010/wordprocessingCanvas" xmlns:cx="http://schemas.microsoft.com/office/drawing/2014/chartex" xmlns:cx1="http://schemas.microsoft.com/office/drawing/2015/9/8/chartex" xmlns:cx2="http://schemas.microsoft.com/office/drawing/2015/10/21/chartex" xmlns:cx3="http://schemas.microsoft.com/office/drawing/2016/5/9/chartex" xmlns:cx4="http://schemas.microsoft.com/office/drawing/2016/5/10/chartex" xmlns:cx5="http://schemas.microsoft.com/office/drawing/2016/5/11/chartex" xmlns:cx6="http://schemas.microsoft.com/office/drawing/2016/5/12/chartex" xmlns:cx7="http://schemas.microsoft.com/office/drawing/2016/5/13/chartex" xmlns:cx8="http://schemas.microsoft.com/office/drawing/2016/5/14/chartex" xmlns:mc="http://schemas.openxmlformats.org/markup-compatibility/2006" xmlns:aink="http://schemas.microsoft.com/office/drawing/2016/ink" xmlns:am3d="http://schemas.microsoft.com/office/drawing/2017/model3d" xmlns:o="urn:schemas-microsoft-com:office:office" xmlns:r="http://schemas.openxmlformats.org/officeDocument/2006/relationships" xmlns:m="http://schemas.openxmlformats.org/officeDocument/2006/math" xmlns:v="urn:schemas-microsoft-com:vml" xmlns:wp14="http://schemas.microsoft.com/office/word/2010/wordprocessingDrawing" xmlns:wp="http://schemas.openxmlformats.org/drawingml/2006/wordprocessingDrawing" xmlns:w10="urn:schemas-microsoft-com:office:word" xmlns:w="http://schemas.openxmlformats.org/wordprocessingml/2006/main" xmlns:w14="http://schemas.microsoft.com/office/word/2010/wordml" xmlns:w15="http://schemas.microsoft.com/office/word/2012/wordml" xmlns:w16cex="http://schemas.microsoft.com/office/word/2018/wordml/cex" xmlns:w16cid="http://schemas.microsoft.com/office/word/2016/wordml/cid" xmlns:w16="http://schemas.microsoft.com/office/word/2018/wordml" xmlns:w16se="http://schemas.microsoft.com/office/word/2015/wordml/symex" xmlns:wpg="http://schemas.microsoft.com/office/word/2010/wordprocessingGroup" xmlns:wpi="http://schemas.microsoft.com/office/word/2010/wordprocessingInk" xmlns:wne="http://schemas.microsoft.com/office/word/2006/wordml" xmlns:wps="http://schemas.microsoft.com/office/word/2010/wordprocessingShape" mc:Ignorable="w14 w15 w16se w16cid w16 w16cex wp14">
+  <w:abstractNum w:abstractNumId="0" w15:restartNumberingAfterBreak="0">
     <w:nsid w:val="0ACD02E8"/>
     <w:multiLevelType w:val="multilevel"/>
     <w:tmpl w:val="3E1C1BF4"/>
@@ -3705,7 +3558,7 @@
       </w:pPr>
     </w:lvl>
   </w:abstractNum>
-  <w:abstractNum w:abstractNumId="1">
+  <w:abstractNum w:abstractNumId="1" w15:restartNumberingAfterBreak="0">
     <w:nsid w:val="4FBF0D9C"/>
     <w:multiLevelType w:val="multilevel"/>
     <w:tmpl w:val="9940CB10"/>
@@ -3865,7 +3718,7 @@
       </w:rPr>
     </w:lvl>
   </w:abstractNum>
-  <w:abstractNum w:abstractNumId="2">
+  <w:abstractNum w:abstractNumId="2" w15:restartNumberingAfterBreak="0">
     <w:nsid w:val="59427A75"/>
     <w:multiLevelType w:val="multilevel"/>
     <w:tmpl w:val="4EB6047E"/>
@@ -4025,7 +3878,7 @@
       </w:rPr>
     </w:lvl>
   </w:abstractNum>
-  <w:abstractNum w:abstractNumId="3">
+  <w:abstractNum w:abstractNumId="3" w15:restartNumberingAfterBreak="0">
     <w:nsid w:val="59CD5624"/>
     <w:multiLevelType w:val="multilevel"/>
     <w:tmpl w:val="B5BC8240"/>
@@ -4134,7 +3987,7 @@
 </file>
 
 <file path=word/styles.xml><?xml version="1.0" encoding="utf-8"?>
-<w:styles xmlns:mc="http://schemas.openxmlformats.org/markup-compatibility/2006" xmlns:r="http://schemas.openxmlformats.org/officeDocument/2006/relationships" xmlns:w="http://schemas.openxmlformats.org/wordprocessingml/2006/main" xmlns:w14="http://schemas.microsoft.com/office/word/2010/wordml" xmlns:w15="http://schemas.microsoft.com/office/word/2012/wordml" mc:Ignorable="w14 w15">
+<w:styles xmlns:mc="http://schemas.openxmlformats.org/markup-compatibility/2006" xmlns:r="http://schemas.openxmlformats.org/officeDocument/2006/relationships" xmlns:w="http://schemas.openxmlformats.org/wordprocessingml/2006/main" xmlns:w14="http://schemas.microsoft.com/office/word/2010/wordml" xmlns:w15="http://schemas.microsoft.com/office/word/2012/wordml" xmlns:w16cex="http://schemas.microsoft.com/office/word/2018/wordml/cex" xmlns:w16cid="http://schemas.microsoft.com/office/word/2016/wordml/cid" xmlns:w16="http://schemas.microsoft.com/office/word/2018/wordml" xmlns:w16se="http://schemas.microsoft.com/office/word/2015/wordml/symex" mc:Ignorable="w14 w15 w16se w16cid w16 w16cex">
   <w:docDefaults>
     <w:rPrDefault>
       <w:rPr>
@@ -4146,7 +3999,7 @@
     </w:rPrDefault>
     <w:pPrDefault/>
   </w:docDefaults>
-  <w:latentStyles w:defLockedState="0" w:defUIPriority="99" w:defSemiHidden="0" w:defUnhideWhenUsed="0" w:defQFormat="0" w:count="371">
+  <w:latentStyles w:defLockedState="0" w:defUIPriority="99" w:defSemiHidden="0" w:defUnhideWhenUsed="0" w:defQFormat="0" w:count="376">
     <w:lsdException w:name="Normal" w:uiPriority="0" w:qFormat="1"/>
     <w:lsdException w:name="heading 1" w:uiPriority="9" w:qFormat="1"/>
     <w:lsdException w:name="heading 2" w:semiHidden="1" w:uiPriority="9" w:unhideWhenUsed="1" w:qFormat="1"/>
@@ -4252,7 +4105,6 @@
     <w:lsdException w:name="HTML Sample" w:semiHidden="1" w:unhideWhenUsed="1"/>
     <w:lsdException w:name="HTML Typewriter" w:semiHidden="1" w:unhideWhenUsed="1"/>
     <w:lsdException w:name="HTML Variable" w:semiHidden="1" w:unhideWhenUsed="1"/>
-    <w:lsdException w:name="Normal Table" w:semiHidden="1" w:unhideWhenUsed="1"/>
     <w:lsdException w:name="annotation subject" w:semiHidden="1" w:unhideWhenUsed="1"/>
     <w:lsdException w:name="No List" w:semiHidden="1" w:unhideWhenUsed="1"/>
     <w:lsdException w:name="Outline List 1" w:semiHidden="1" w:unhideWhenUsed="1"/>
@@ -4295,11 +4147,8 @@
     <w:lsdException w:name="Table Contemporary" w:semiHidden="1" w:unhideWhenUsed="1"/>
     <w:lsdException w:name="Table Elegant" w:semiHidden="1" w:unhideWhenUsed="1"/>
     <w:lsdException w:name="Table Professional" w:semiHidden="1" w:unhideWhenUsed="1"/>
-    <w:lsdException w:name="Table Subtle 1" w:semiHidden="1" w:unhideWhenUsed="1"/>
     <w:lsdException w:name="Table Subtle 2" w:semiHidden="1" w:unhideWhenUsed="1"/>
     <w:lsdException w:name="Table Web 1" w:semiHidden="1" w:unhideWhenUsed="1"/>
-    <w:lsdException w:name="Table Web 2" w:semiHidden="1" w:unhideWhenUsed="1"/>
-    <w:lsdException w:name="Table Web 3" w:semiHidden="1" w:unhideWhenUsed="1"/>
     <w:lsdException w:name="Balloon Text" w:semiHidden="1" w:unhideWhenUsed="1"/>
     <w:lsdException w:name="Table Grid" w:uiPriority="39"/>
     <w:lsdException w:name="Table Theme" w:semiHidden="1" w:unhideWhenUsed="1"/>
@@ -4518,6 +4367,11 @@
     <w:lsdException w:name="List Table 5 Dark Accent 6" w:uiPriority="50"/>
     <w:lsdException w:name="List Table 6 Colorful Accent 6" w:uiPriority="51"/>
     <w:lsdException w:name="List Table 7 Colorful Accent 6" w:uiPriority="52"/>
+    <w:lsdException w:name="Mention" w:semiHidden="1" w:unhideWhenUsed="1"/>
+    <w:lsdException w:name="Smart Hyperlink" w:semiHidden="1" w:unhideWhenUsed="1"/>
+    <w:lsdException w:name="Hashtag" w:semiHidden="1" w:unhideWhenUsed="1"/>
+    <w:lsdException w:name="Unresolved Mention" w:semiHidden="1" w:unhideWhenUsed="1"/>
+    <w:lsdException w:name="Smart Link" w:semiHidden="1" w:unhideWhenUsed="1"/>
   </w:latentStyles>
   <w:style w:type="paragraph" w:default="1" w:styleId="Normal">
     <w:name w:val="Normal"/>

</xml_diff>